<commit_message>
Added protocol to solution architecture
</commit_message>
<xml_diff>
--- a/Map tijdelijke documenten/Solution architecture v0.1.docx
+++ b/Map tijdelijke documenten/Solution architecture v0.1.docx
@@ -23,7 +23,6 @@
           <w:r>
             <w:rPr>
               <w:noProof/>
-              <w:lang w:val="nl-NL" w:eastAsia="nl-NL"/>
             </w:rPr>
             <mc:AlternateContent>
               <mc:Choice Requires="wps">
@@ -149,7 +148,6 @@
           <w:r>
             <w:rPr>
               <w:noProof/>
-              <w:lang w:val="nl-NL" w:eastAsia="nl-NL"/>
             </w:rPr>
             <mc:AlternateContent>
               <mc:Choice Requires="wps">
@@ -364,7 +362,6 @@
           <w:r>
             <w:rPr>
               <w:noProof/>
-              <w:lang w:val="nl-NL" w:eastAsia="nl-NL"/>
             </w:rPr>
             <mc:AlternateContent>
               <mc:Choice Requires="wps">
@@ -469,7 +466,6 @@
           <w:r>
             <w:rPr>
               <w:noProof/>
-              <w:lang w:val="nl-NL" w:eastAsia="nl-NL"/>
             </w:rPr>
             <mc:AlternateContent>
               <mc:Choice Requires="wps">
@@ -567,7 +563,6 @@
           <w:r>
             <w:rPr>
               <w:noProof/>
-              <w:lang w:val="nl-NL" w:eastAsia="nl-NL"/>
             </w:rPr>
             <mc:AlternateContent>
               <mc:Choice Requires="wps">
@@ -843,7 +838,6 @@
           <w:r>
             <w:rPr>
               <w:noProof/>
-              <w:lang w:val="nl-NL" w:eastAsia="nl-NL"/>
             </w:rPr>
             <mc:AlternateContent>
               <mc:Choice Requires="wps">
@@ -1209,7 +1203,6 @@
           <w:r>
             <w:rPr>
               <w:noProof/>
-              <w:lang w:val="nl-NL" w:eastAsia="nl-NL"/>
             </w:rPr>
             <mc:AlternateContent>
               <mc:Choice Requires="wps">
@@ -2698,8 +2691,6 @@
         </w:rPr>
         <w:t xml:space="preserve">een aantal </w:t>
       </w:r>
-      <w:bookmarkStart w:id="1" w:name="_GoBack"/>
-      <w:bookmarkEnd w:id="1"/>
       <w:r>
         <w:rPr>
           <w:lang w:val="nl-NL"/>
@@ -2719,14 +2710,14 @@
           <w:lang w:val="nl-NL"/>
         </w:rPr>
       </w:pPr>
-      <w:bookmarkStart w:id="2" w:name="_Toc437641077"/>
+      <w:bookmarkStart w:id="1" w:name="_Toc437641077"/>
       <w:r>
         <w:rPr>
           <w:lang w:val="nl-NL"/>
         </w:rPr>
         <w:t>Het diagram</w:t>
       </w:r>
-      <w:bookmarkEnd w:id="2"/>
+      <w:bookmarkEnd w:id="1"/>
     </w:p>
     <w:p>
       <w:pPr>
@@ -2735,53 +2726,6 @@
           <w:lang w:val="nl-NL"/>
         </w:rPr>
       </w:pPr>
-      <w:r>
-        <w:rPr>
-          <w:noProof/>
-          <w:lang w:val="nl-NL" w:eastAsia="nl-NL"/>
-        </w:rPr>
-        <w:drawing>
-          <wp:inline distT="0" distB="0" distL="0" distR="0" wp14:anchorId="15ED1296" wp14:editId="73D25877">
-            <wp:extent cx="4675593" cy="2917468"/>
-            <wp:effectExtent l="0" t="0" r="0" b="0"/>
-            <wp:docPr id="1" name="Afbeelding 1"/>
-            <wp:cNvGraphicFramePr>
-              <a:graphicFrameLocks xmlns:a="http://schemas.openxmlformats.org/drawingml/2006/main" noChangeAspect="1"/>
-            </wp:cNvGraphicFramePr>
-            <a:graphic xmlns:a="http://schemas.openxmlformats.org/drawingml/2006/main">
-              <a:graphicData uri="http://schemas.openxmlformats.org/drawingml/2006/picture">
-                <pic:pic xmlns:pic="http://schemas.openxmlformats.org/drawingml/2006/picture">
-                  <pic:nvPicPr>
-                    <pic:cNvPr id="1" name="Usecasediagram1.png"/>
-                    <pic:cNvPicPr/>
-                  </pic:nvPicPr>
-                  <pic:blipFill>
-                    <a:blip r:embed="rId9">
-                      <a:extLst>
-                        <a:ext uri="{28A0092B-C50C-407E-A947-70E740481C1C}">
-                          <a14:useLocalDpi xmlns:a14="http://schemas.microsoft.com/office/drawing/2010/main" val="0"/>
-                        </a:ext>
-                      </a:extLst>
-                    </a:blip>
-                    <a:stretch>
-                      <a:fillRect/>
-                    </a:stretch>
-                  </pic:blipFill>
-                  <pic:spPr>
-                    <a:xfrm>
-                      <a:off x="0" y="0"/>
-                      <a:ext cx="4675593" cy="2917468"/>
-                    </a:xfrm>
-                    <a:prstGeom prst="rect">
-                      <a:avLst/>
-                    </a:prstGeom>
-                  </pic:spPr>
-                </pic:pic>
-              </a:graphicData>
-            </a:graphic>
-          </wp:inline>
-        </w:drawing>
-      </w:r>
     </w:p>
     <w:p>
       <w:pPr>
@@ -2795,7 +2739,7 @@
           <w:lang w:val="nl-NL"/>
         </w:rPr>
       </w:pPr>
-      <w:bookmarkStart w:id="3" w:name="_Toc437641078"/>
+      <w:bookmarkStart w:id="2" w:name="_Toc437641078"/>
       <w:r>
         <w:rPr>
           <w:lang w:val="nl-NL"/>
@@ -2808,7 +2752,7 @@
         </w:rPr>
         <w:t>eschrijving</w:t>
       </w:r>
-      <w:bookmarkEnd w:id="3"/>
+      <w:bookmarkEnd w:id="2"/>
       <w:r>
         <w:rPr>
           <w:lang w:val="nl-NL"/>
@@ -3021,7 +2965,7 @@
           <w:lang w:val="nl-NL"/>
         </w:rPr>
       </w:pPr>
-      <w:bookmarkStart w:id="4" w:name="_Toc437641084"/>
+      <w:bookmarkStart w:id="3" w:name="_Toc437641084"/>
       <w:r>
         <w:rPr>
           <w:lang w:val="nl-NL"/>
@@ -3035,7 +2979,7 @@
         </w:rPr>
         <w:t>Diagram</w:t>
       </w:r>
-      <w:bookmarkEnd w:id="4"/>
+      <w:bookmarkEnd w:id="3"/>
     </w:p>
     <w:p>
       <w:pPr>
@@ -3077,7 +3021,715 @@
     </w:p>
     <w:p>
       <w:pPr>
-        <w:jc w:val="both"/>
+        <w:rPr>
+          <w:lang w:val="nl-NL"/>
+        </w:rPr>
+      </w:pPr>
+      <w:r>
+        <w:rPr>
+          <w:lang w:val="nl-NL"/>
+        </w:rPr>
+        <w:br w:type="page"/>
+      </w:r>
+    </w:p>
+    <w:p>
+      <w:pPr>
+        <w:pStyle w:val="Kop1"/>
+        <w:rPr>
+          <w:lang w:val="nl-NL"/>
+        </w:rPr>
+      </w:pPr>
+      <w:r>
+        <w:rPr>
+          <w:lang w:val="nl-NL"/>
+        </w:rPr>
+        <w:lastRenderedPageBreak/>
+        <w:t>Protocol communicatie van webserver naar websocket</w:t>
+      </w:r>
+      <w:bookmarkStart w:id="4" w:name="_GoBack"/>
+      <w:bookmarkEnd w:id="4"/>
+    </w:p>
+    <w:p>
+      <w:pPr>
+        <w:rPr>
+          <w:lang w:val="nl-NL"/>
+        </w:rPr>
+      </w:pPr>
+    </w:p>
+    <w:tbl>
+      <w:tblPr>
+        <w:tblStyle w:val="Tabelraster"/>
+        <w:tblW w:w="9535" w:type="dxa"/>
+        <w:tblLook w:val="04A0" w:firstRow="1" w:lastRow="0" w:firstColumn="1" w:lastColumn="0" w:noHBand="0" w:noVBand="1"/>
+      </w:tblPr>
+      <w:tblGrid>
+        <w:gridCol w:w="2580"/>
+        <w:gridCol w:w="1108"/>
+        <w:gridCol w:w="2044"/>
+        <w:gridCol w:w="1165"/>
+        <w:gridCol w:w="1341"/>
+        <w:gridCol w:w="1297"/>
+      </w:tblGrid>
+      <w:tr>
+        <w:tc>
+          <w:tcPr>
+            <w:tcW w:w="2580" w:type="dxa"/>
+          </w:tcPr>
+          <w:p>
+            <w:r>
+              <w:t>Request</w:t>
+            </w:r>
+          </w:p>
+        </w:tc>
+        <w:tc>
+          <w:tcPr>
+            <w:tcW w:w="1108" w:type="dxa"/>
+          </w:tcPr>
+          <w:p/>
+        </w:tc>
+        <w:tc>
+          <w:tcPr>
+            <w:tcW w:w="2044" w:type="dxa"/>
+          </w:tcPr>
+          <w:p>
+            <w:r>
+              <w:t>Command</w:t>
+            </w:r>
+          </w:p>
+        </w:tc>
+        <w:tc>
+          <w:tcPr>
+            <w:tcW w:w="1165" w:type="dxa"/>
+          </w:tcPr>
+          <w:p>
+            <w:r>
+              <w:t>parameter</w:t>
+            </w:r>
+          </w:p>
+        </w:tc>
+        <w:tc>
+          <w:tcPr>
+            <w:tcW w:w="1341" w:type="dxa"/>
+          </w:tcPr>
+          <w:p>
+            <w:r>
+              <w:t>Antwoord</w:t>
+            </w:r>
+          </w:p>
+        </w:tc>
+        <w:tc>
+          <w:tcPr>
+            <w:tcW w:w="1297" w:type="dxa"/>
+          </w:tcPr>
+          <w:p/>
+        </w:tc>
+      </w:tr>
+      <w:tr>
+        <w:tc>
+          <w:tcPr>
+            <w:tcW w:w="2580" w:type="dxa"/>
+          </w:tcPr>
+          <w:p>
+            <w:r>
+              <w:t>WASPROGRAMMA_START</w:t>
+            </w:r>
+          </w:p>
+        </w:tc>
+        <w:tc>
+          <w:tcPr>
+            <w:tcW w:w="1108" w:type="dxa"/>
+          </w:tcPr>
+          <w:p/>
+        </w:tc>
+        <w:tc>
+          <w:tcPr>
+            <w:tcW w:w="2044" w:type="dxa"/>
+          </w:tcPr>
+          <w:p>
+            <w:pPr>
+              <w:rPr>
+                <w:lang w:val="nl-NL"/>
+              </w:rPr>
+            </w:pPr>
+            <w:r>
+              <w:rPr>
+                <w:lang w:val="nl-NL"/>
+              </w:rPr>
+              <w:t>STATUS_WAS</w:t>
+            </w:r>
+          </w:p>
+          <w:p>
+            <w:pPr>
+              <w:rPr>
+                <w:lang w:val="nl-NL"/>
+              </w:rPr>
+            </w:pPr>
+            <w:r>
+              <w:rPr>
+                <w:lang w:val="nl-NL"/>
+              </w:rPr>
+              <w:t>START_BONTE_WAS</w:t>
+            </w:r>
+          </w:p>
+          <w:p>
+            <w:pPr>
+              <w:rPr>
+                <w:lang w:val="nl-NL"/>
+              </w:rPr>
+            </w:pPr>
+            <w:r>
+              <w:rPr>
+                <w:lang w:val="nl-NL"/>
+              </w:rPr>
+              <w:t>START_KOOK_WAS</w:t>
+            </w:r>
+          </w:p>
+          <w:p>
+            <w:r>
+              <w:t>START_WITTE_WAS</w:t>
+            </w:r>
+          </w:p>
+          <w:p>
+            <w:r>
+              <w:t>START_WOL_WAS</w:t>
+            </w:r>
+          </w:p>
+        </w:tc>
+        <w:tc>
+          <w:tcPr>
+            <w:tcW w:w="1165" w:type="dxa"/>
+          </w:tcPr>
+          <w:p>
+            <w:pPr>
+              <w:rPr>
+                <w:lang w:val="nl-NL"/>
+              </w:rPr>
+            </w:pPr>
+            <w:r>
+              <w:rPr>
+                <w:lang w:val="nl-NL"/>
+              </w:rPr>
+              <w:t>-</w:t>
+            </w:r>
+          </w:p>
+          <w:p>
+            <w:pPr>
+              <w:rPr>
+                <w:lang w:val="nl-NL"/>
+              </w:rPr>
+            </w:pPr>
+            <w:r>
+              <w:rPr>
+                <w:lang w:val="nl-NL"/>
+              </w:rPr>
+              <w:t>Temp</w:t>
+            </w:r>
+          </w:p>
+          <w:p>
+            <w:pPr>
+              <w:rPr>
+                <w:lang w:val="nl-NL"/>
+              </w:rPr>
+            </w:pPr>
+            <w:r>
+              <w:rPr>
+                <w:lang w:val="nl-NL"/>
+              </w:rPr>
+              <w:t>Temp</w:t>
+            </w:r>
+          </w:p>
+          <w:p>
+            <w:pPr>
+              <w:rPr>
+                <w:lang w:val="nl-NL"/>
+              </w:rPr>
+            </w:pPr>
+            <w:r>
+              <w:rPr>
+                <w:lang w:val="nl-NL"/>
+              </w:rPr>
+              <w:t>Temp</w:t>
+            </w:r>
+          </w:p>
+          <w:p>
+            <w:pPr>
+              <w:rPr>
+                <w:lang w:val="nl-NL"/>
+              </w:rPr>
+            </w:pPr>
+            <w:r>
+              <w:rPr>
+                <w:lang w:val="nl-NL"/>
+              </w:rPr>
+              <w:t>Temp</w:t>
+            </w:r>
+          </w:p>
+        </w:tc>
+        <w:tc>
+          <w:tcPr>
+            <w:tcW w:w="1341" w:type="dxa"/>
+          </w:tcPr>
+          <w:p>
+            <w:pPr>
+              <w:rPr>
+                <w:lang w:val="nl-NL"/>
+              </w:rPr>
+            </w:pPr>
+            <w:r>
+              <w:rPr>
+                <w:lang w:val="nl-NL"/>
+              </w:rPr>
+              <w:t>IDLE</w:t>
+            </w:r>
+          </w:p>
+          <w:p>
+            <w:pPr>
+              <w:rPr>
+                <w:lang w:val="nl-NL"/>
+              </w:rPr>
+            </w:pPr>
+            <w:r>
+              <w:rPr>
+                <w:lang w:val="nl-NL"/>
+              </w:rPr>
+              <w:t>HALTED</w:t>
+            </w:r>
+          </w:p>
+          <w:p>
+            <w:pPr>
+              <w:rPr>
+                <w:lang w:val="nl-NL"/>
+              </w:rPr>
+            </w:pPr>
+            <w:r>
+              <w:rPr>
+                <w:lang w:val="nl-NL"/>
+              </w:rPr>
+              <w:t>RUNNING</w:t>
+            </w:r>
+          </w:p>
+          <w:p>
+            <w:pPr>
+              <w:rPr>
+                <w:lang w:val="nl-NL"/>
+              </w:rPr>
+            </w:pPr>
+            <w:r>
+              <w:rPr>
+                <w:lang w:val="nl-NL"/>
+              </w:rPr>
+              <w:t>STOPPED</w:t>
+            </w:r>
+          </w:p>
+        </w:tc>
+        <w:tc>
+          <w:tcPr>
+            <w:tcW w:w="1297" w:type="dxa"/>
+          </w:tcPr>
+          <w:p>
+            <w:pPr>
+              <w:rPr>
+                <w:lang w:val="nl-NL"/>
+              </w:rPr>
+            </w:pPr>
+          </w:p>
+        </w:tc>
+      </w:tr>
+      <w:tr>
+        <w:tc>
+          <w:tcPr>
+            <w:tcW w:w="2580" w:type="dxa"/>
+          </w:tcPr>
+          <w:p>
+            <w:r>
+              <w:t>DOOR_LOCK_REQ</w:t>
+            </w:r>
+          </w:p>
+        </w:tc>
+        <w:tc>
+          <w:tcPr>
+            <w:tcW w:w="1108" w:type="dxa"/>
+          </w:tcPr>
+          <w:p/>
+        </w:tc>
+        <w:tc>
+          <w:tcPr>
+            <w:tcW w:w="2044" w:type="dxa"/>
+          </w:tcPr>
+          <w:p>
+            <w:pPr>
+              <w:rPr>
+                <w:lang w:val="nl-NL"/>
+              </w:rPr>
+            </w:pPr>
+            <w:r>
+              <w:rPr>
+                <w:lang w:val="nl-NL"/>
+              </w:rPr>
+              <w:t>STATUS_DOOR</w:t>
+            </w:r>
+          </w:p>
+          <w:p>
+            <w:pPr>
+              <w:rPr>
+                <w:lang w:val="nl-NL"/>
+              </w:rPr>
+            </w:pPr>
+            <w:r>
+              <w:rPr>
+                <w:lang w:val="nl-NL"/>
+              </w:rPr>
+              <w:t>LOCK_DOOR</w:t>
+            </w:r>
+          </w:p>
+          <w:p>
+            <w:pPr>
+              <w:rPr>
+                <w:lang w:val="nl-NL"/>
+              </w:rPr>
+            </w:pPr>
+            <w:r>
+              <w:rPr>
+                <w:lang w:val="nl-NL"/>
+              </w:rPr>
+              <w:t>UNLOCK_DOOR</w:t>
+            </w:r>
+          </w:p>
+        </w:tc>
+        <w:tc>
+          <w:tcPr>
+            <w:tcW w:w="1165" w:type="dxa"/>
+          </w:tcPr>
+          <w:p>
+            <w:pPr>
+              <w:rPr>
+                <w:lang w:val="nl-NL"/>
+              </w:rPr>
+            </w:pPr>
+          </w:p>
+        </w:tc>
+        <w:tc>
+          <w:tcPr>
+            <w:tcW w:w="1341" w:type="dxa"/>
+          </w:tcPr>
+          <w:p>
+            <w:pPr>
+              <w:rPr>
+                <w:lang w:val="nl-NL"/>
+              </w:rPr>
+            </w:pPr>
+            <w:r>
+              <w:rPr>
+                <w:lang w:val="nl-NL"/>
+              </w:rPr>
+              <w:t>OPENED</w:t>
+            </w:r>
+          </w:p>
+          <w:p>
+            <w:pPr>
+              <w:rPr>
+                <w:lang w:val="nl-NL"/>
+              </w:rPr>
+            </w:pPr>
+            <w:r>
+              <w:rPr>
+                <w:lang w:val="nl-NL"/>
+              </w:rPr>
+              <w:t>CLOSED</w:t>
+            </w:r>
+          </w:p>
+          <w:p>
+            <w:pPr>
+              <w:rPr>
+                <w:lang w:val="nl-NL"/>
+              </w:rPr>
+            </w:pPr>
+            <w:r>
+              <w:rPr>
+                <w:lang w:val="nl-NL"/>
+              </w:rPr>
+              <w:t>LOCKED</w:t>
+            </w:r>
+          </w:p>
+        </w:tc>
+        <w:tc>
+          <w:tcPr>
+            <w:tcW w:w="1297" w:type="dxa"/>
+          </w:tcPr>
+          <w:p>
+            <w:pPr>
+              <w:rPr>
+                <w:lang w:val="nl-NL"/>
+              </w:rPr>
+            </w:pPr>
+          </w:p>
+        </w:tc>
+      </w:tr>
+      <w:tr>
+        <w:tc>
+          <w:tcPr>
+            <w:tcW w:w="2580" w:type="dxa"/>
+          </w:tcPr>
+          <w:p>
+            <w:r>
+              <w:t>WATER_LEVEL_REQ</w:t>
+            </w:r>
+          </w:p>
+        </w:tc>
+        <w:tc>
+          <w:tcPr>
+            <w:tcW w:w="1108" w:type="dxa"/>
+          </w:tcPr>
+          <w:p/>
+        </w:tc>
+        <w:tc>
+          <w:tcPr>
+            <w:tcW w:w="2044" w:type="dxa"/>
+          </w:tcPr>
+          <w:p>
+            <w:r>
+              <w:t>-</w:t>
+            </w:r>
+          </w:p>
+        </w:tc>
+        <w:tc>
+          <w:tcPr>
+            <w:tcW w:w="1165" w:type="dxa"/>
+          </w:tcPr>
+          <w:p/>
+        </w:tc>
+        <w:tc>
+          <w:tcPr>
+            <w:tcW w:w="1341" w:type="dxa"/>
+          </w:tcPr>
+          <w:p>
+            <w:r>
+              <w:t>Niveau in %</w:t>
+            </w:r>
+          </w:p>
+        </w:tc>
+        <w:tc>
+          <w:tcPr>
+            <w:tcW w:w="1297" w:type="dxa"/>
+          </w:tcPr>
+          <w:p/>
+        </w:tc>
+      </w:tr>
+      <w:tr>
+        <w:tc>
+          <w:tcPr>
+            <w:tcW w:w="2580" w:type="dxa"/>
+          </w:tcPr>
+          <w:p>
+            <w:r>
+              <w:t>TEMPERATURE_REQ</w:t>
+            </w:r>
+          </w:p>
+        </w:tc>
+        <w:tc>
+          <w:tcPr>
+            <w:tcW w:w="1108" w:type="dxa"/>
+          </w:tcPr>
+          <w:p/>
+        </w:tc>
+        <w:tc>
+          <w:tcPr>
+            <w:tcW w:w="2044" w:type="dxa"/>
+          </w:tcPr>
+          <w:p>
+            <w:r>
+              <w:t>GET_WATER_LEVEL</w:t>
+            </w:r>
+          </w:p>
+        </w:tc>
+        <w:tc>
+          <w:tcPr>
+            <w:tcW w:w="1165" w:type="dxa"/>
+          </w:tcPr>
+          <w:p/>
+        </w:tc>
+        <w:tc>
+          <w:tcPr>
+            <w:tcW w:w="1341" w:type="dxa"/>
+          </w:tcPr>
+          <w:p>
+            <w:r>
+              <w:t>Temp in celcius</w:t>
+            </w:r>
+          </w:p>
+        </w:tc>
+        <w:tc>
+          <w:tcPr>
+            <w:tcW w:w="1297" w:type="dxa"/>
+          </w:tcPr>
+          <w:p/>
+        </w:tc>
+      </w:tr>
+      <w:tr>
+        <w:tc>
+          <w:tcPr>
+            <w:tcW w:w="2580" w:type="dxa"/>
+          </w:tcPr>
+          <w:p>
+            <w:r>
+              <w:t>GET_RPM_REQ</w:t>
+            </w:r>
+          </w:p>
+        </w:tc>
+        <w:tc>
+          <w:tcPr>
+            <w:tcW w:w="1108" w:type="dxa"/>
+          </w:tcPr>
+          <w:p/>
+        </w:tc>
+        <w:tc>
+          <w:tcPr>
+            <w:tcW w:w="2044" w:type="dxa"/>
+          </w:tcPr>
+          <w:p>
+            <w:r>
+              <w:t>GET_RPM</w:t>
+            </w:r>
+          </w:p>
+        </w:tc>
+        <w:tc>
+          <w:tcPr>
+            <w:tcW w:w="1165" w:type="dxa"/>
+          </w:tcPr>
+          <w:p/>
+        </w:tc>
+        <w:tc>
+          <w:tcPr>
+            <w:tcW w:w="1341" w:type="dxa"/>
+          </w:tcPr>
+          <w:p>
+            <w:r>
+              <w:t>RPM</w:t>
+            </w:r>
+          </w:p>
+        </w:tc>
+        <w:tc>
+          <w:tcPr>
+            <w:tcW w:w="1297" w:type="dxa"/>
+          </w:tcPr>
+          <w:p/>
+        </w:tc>
+      </w:tr>
+      <w:tr>
+        <w:tc>
+          <w:tcPr>
+            <w:tcW w:w="2580" w:type="dxa"/>
+          </w:tcPr>
+          <w:p/>
+        </w:tc>
+        <w:tc>
+          <w:tcPr>
+            <w:tcW w:w="1108" w:type="dxa"/>
+          </w:tcPr>
+          <w:p/>
+        </w:tc>
+        <w:tc>
+          <w:tcPr>
+            <w:tcW w:w="2044" w:type="dxa"/>
+          </w:tcPr>
+          <w:p/>
+        </w:tc>
+        <w:tc>
+          <w:tcPr>
+            <w:tcW w:w="1165" w:type="dxa"/>
+          </w:tcPr>
+          <w:p/>
+        </w:tc>
+        <w:tc>
+          <w:tcPr>
+            <w:tcW w:w="1341" w:type="dxa"/>
+          </w:tcPr>
+          <w:p/>
+        </w:tc>
+        <w:tc>
+          <w:tcPr>
+            <w:tcW w:w="1297" w:type="dxa"/>
+          </w:tcPr>
+          <w:p/>
+        </w:tc>
+      </w:tr>
+    </w:tbl>
+    <w:p/>
+    <w:p>
+      <w:pPr>
+        <w:rPr>
+          <w:b/>
+        </w:rPr>
+      </w:pPr>
+      <w:r>
+        <w:rPr>
+          <w:b/>
+        </w:rPr>
+        <w:t>Uitzonderingen</w:t>
+      </w:r>
+    </w:p>
+    <w:p>
+      <w:pPr>
+        <w:pStyle w:val="Lijstalinea"/>
+        <w:numPr>
+          <w:ilvl w:val="0"/>
+          <w:numId w:val="12"/>
+        </w:numPr>
+        <w:rPr>
+          <w:lang w:val="nl-NL"/>
+        </w:rPr>
+      </w:pPr>
+      <w:r>
+        <w:rPr>
+          <w:lang w:val="nl-NL"/>
+        </w:rPr>
+        <w:t>Onbekende req</w:t>
+      </w:r>
+      <w:r>
+        <w:rPr>
+          <w:lang w:val="nl-NL"/>
+        </w:rPr>
+        <w:t>uests worden beantwoord met “UKNOWN REQUEST”</w:t>
+      </w:r>
+    </w:p>
+    <w:p>
+      <w:pPr>
+        <w:pStyle w:val="Lijstalinea"/>
+        <w:numPr>
+          <w:ilvl w:val="0"/>
+          <w:numId w:val="12"/>
+        </w:numPr>
+        <w:rPr>
+          <w:lang w:val="nl-NL"/>
+        </w:rPr>
+      </w:pPr>
+      <w:r>
+        <w:rPr>
+          <w:lang w:val="nl-NL"/>
+        </w:rPr>
+        <w:t>Stroomuitval word beantwoord met “POWER ERROR”</w:t>
+      </w:r>
+    </w:p>
+    <w:p>
+      <w:pPr>
+        <w:pStyle w:val="Lijstalinea"/>
+        <w:numPr>
+          <w:ilvl w:val="0"/>
+          <w:numId w:val="12"/>
+        </w:numPr>
+        <w:rPr>
+          <w:lang w:val="nl-NL"/>
+        </w:rPr>
+      </w:pPr>
+      <w:r>
+        <w:rPr>
+          <w:lang w:val="nl-NL"/>
+        </w:rPr>
+        <w:t>Ineffectieve requests worden beantwoord met “BAD REQUEST”</w:t>
+      </w:r>
+    </w:p>
+    <w:p>
+      <w:pPr>
         <w:rPr>
           <w:lang w:val="nl-NL"/>
         </w:rPr>
@@ -3750,6 +4402,119 @@
     </w:lvl>
   </w:abstractNum>
   <w:abstractNum w:abstractNumId="7" w15:restartNumberingAfterBreak="0">
+    <w:nsid w:val="3E1C6631"/>
+    <w:multiLevelType w:val="hybridMultilevel"/>
+    <w:tmpl w:val="4580CE28"/>
+    <w:lvl w:ilvl="0" w:tplc="04090001">
+      <w:start w:val="1"/>
+      <w:numFmt w:val="bullet"/>
+      <w:lvlText w:val=""/>
+      <w:lvlJc w:val="left"/>
+      <w:pPr>
+        <w:ind w:left="720" w:hanging="360"/>
+      </w:pPr>
+      <w:rPr>
+        <w:rFonts w:ascii="Symbol" w:hAnsi="Symbol" w:hint="default"/>
+      </w:rPr>
+    </w:lvl>
+    <w:lvl w:ilvl="1" w:tplc="04090003" w:tentative="1">
+      <w:start w:val="1"/>
+      <w:numFmt w:val="bullet"/>
+      <w:lvlText w:val="o"/>
+      <w:lvlJc w:val="left"/>
+      <w:pPr>
+        <w:ind w:left="1440" w:hanging="360"/>
+      </w:pPr>
+      <w:rPr>
+        <w:rFonts w:ascii="Courier New" w:hAnsi="Courier New" w:cs="Courier New" w:hint="default"/>
+      </w:rPr>
+    </w:lvl>
+    <w:lvl w:ilvl="2" w:tplc="04090005" w:tentative="1">
+      <w:start w:val="1"/>
+      <w:numFmt w:val="bullet"/>
+      <w:lvlText w:val=""/>
+      <w:lvlJc w:val="left"/>
+      <w:pPr>
+        <w:ind w:left="2160" w:hanging="360"/>
+      </w:pPr>
+      <w:rPr>
+        <w:rFonts w:ascii="Wingdings" w:hAnsi="Wingdings" w:hint="default"/>
+      </w:rPr>
+    </w:lvl>
+    <w:lvl w:ilvl="3" w:tplc="04090001" w:tentative="1">
+      <w:start w:val="1"/>
+      <w:numFmt w:val="bullet"/>
+      <w:lvlText w:val=""/>
+      <w:lvlJc w:val="left"/>
+      <w:pPr>
+        <w:ind w:left="2880" w:hanging="360"/>
+      </w:pPr>
+      <w:rPr>
+        <w:rFonts w:ascii="Symbol" w:hAnsi="Symbol" w:hint="default"/>
+      </w:rPr>
+    </w:lvl>
+    <w:lvl w:ilvl="4" w:tplc="04090003" w:tentative="1">
+      <w:start w:val="1"/>
+      <w:numFmt w:val="bullet"/>
+      <w:lvlText w:val="o"/>
+      <w:lvlJc w:val="left"/>
+      <w:pPr>
+        <w:ind w:left="3600" w:hanging="360"/>
+      </w:pPr>
+      <w:rPr>
+        <w:rFonts w:ascii="Courier New" w:hAnsi="Courier New" w:cs="Courier New" w:hint="default"/>
+      </w:rPr>
+    </w:lvl>
+    <w:lvl w:ilvl="5" w:tplc="04090005" w:tentative="1">
+      <w:start w:val="1"/>
+      <w:numFmt w:val="bullet"/>
+      <w:lvlText w:val=""/>
+      <w:lvlJc w:val="left"/>
+      <w:pPr>
+        <w:ind w:left="4320" w:hanging="360"/>
+      </w:pPr>
+      <w:rPr>
+        <w:rFonts w:ascii="Wingdings" w:hAnsi="Wingdings" w:hint="default"/>
+      </w:rPr>
+    </w:lvl>
+    <w:lvl w:ilvl="6" w:tplc="04090001" w:tentative="1">
+      <w:start w:val="1"/>
+      <w:numFmt w:val="bullet"/>
+      <w:lvlText w:val=""/>
+      <w:lvlJc w:val="left"/>
+      <w:pPr>
+        <w:ind w:left="5040" w:hanging="360"/>
+      </w:pPr>
+      <w:rPr>
+        <w:rFonts w:ascii="Symbol" w:hAnsi="Symbol" w:hint="default"/>
+      </w:rPr>
+    </w:lvl>
+    <w:lvl w:ilvl="7" w:tplc="04090003" w:tentative="1">
+      <w:start w:val="1"/>
+      <w:numFmt w:val="bullet"/>
+      <w:lvlText w:val="o"/>
+      <w:lvlJc w:val="left"/>
+      <w:pPr>
+        <w:ind w:left="5760" w:hanging="360"/>
+      </w:pPr>
+      <w:rPr>
+        <w:rFonts w:ascii="Courier New" w:hAnsi="Courier New" w:cs="Courier New" w:hint="default"/>
+      </w:rPr>
+    </w:lvl>
+    <w:lvl w:ilvl="8" w:tplc="04090005" w:tentative="1">
+      <w:start w:val="1"/>
+      <w:numFmt w:val="bullet"/>
+      <w:lvlText w:val=""/>
+      <w:lvlJc w:val="left"/>
+      <w:pPr>
+        <w:ind w:left="6480" w:hanging="360"/>
+      </w:pPr>
+      <w:rPr>
+        <w:rFonts w:ascii="Wingdings" w:hAnsi="Wingdings" w:hint="default"/>
+      </w:rPr>
+    </w:lvl>
+  </w:abstractNum>
+  <w:abstractNum w:abstractNumId="8" w15:restartNumberingAfterBreak="0">
     <w:nsid w:val="610A74C9"/>
     <w:multiLevelType w:val="multilevel"/>
     <w:tmpl w:val="0413001F"/>
@@ -3835,7 +4600,7 @@
       </w:pPr>
     </w:lvl>
   </w:abstractNum>
-  <w:abstractNum w:abstractNumId="8" w15:restartNumberingAfterBreak="0">
+  <w:abstractNum w:abstractNumId="9" w15:restartNumberingAfterBreak="0">
     <w:nsid w:val="6A8A0B81"/>
     <w:multiLevelType w:val="hybridMultilevel"/>
     <w:tmpl w:val="11703CB8"/>
@@ -3947,7 +4712,7 @@
       </w:rPr>
     </w:lvl>
   </w:abstractNum>
-  <w:abstractNum w:abstractNumId="9" w15:restartNumberingAfterBreak="0">
+  <w:abstractNum w:abstractNumId="10" w15:restartNumberingAfterBreak="0">
     <w:nsid w:val="6B991528"/>
     <w:multiLevelType w:val="multilevel"/>
     <w:tmpl w:val="0413001F"/>
@@ -4033,7 +4798,7 @@
       </w:pPr>
     </w:lvl>
   </w:abstractNum>
-  <w:abstractNum w:abstractNumId="10" w15:restartNumberingAfterBreak="0">
+  <w:abstractNum w:abstractNumId="11" w15:restartNumberingAfterBreak="0">
     <w:nsid w:val="7DA62101"/>
     <w:multiLevelType w:val="multilevel"/>
     <w:tmpl w:val="0413001F"/>
@@ -4120,10 +4885,10 @@
     </w:lvl>
   </w:abstractNum>
   <w:num w:numId="1">
-    <w:abstractNumId w:val="8"/>
+    <w:abstractNumId w:val="9"/>
   </w:num>
   <w:num w:numId="2">
-    <w:abstractNumId w:val="10"/>
+    <w:abstractNumId w:val="11"/>
   </w:num>
   <w:num w:numId="3">
     <w:abstractNumId w:val="1"/>
@@ -4138,10 +4903,10 @@
     <w:abstractNumId w:val="4"/>
   </w:num>
   <w:num w:numId="7">
-    <w:abstractNumId w:val="9"/>
+    <w:abstractNumId w:val="10"/>
   </w:num>
   <w:num w:numId="8">
-    <w:abstractNumId w:val="7"/>
+    <w:abstractNumId w:val="8"/>
   </w:num>
   <w:num w:numId="9">
     <w:abstractNumId w:val="3"/>
@@ -4151,6 +4916,9 @@
   </w:num>
   <w:num w:numId="11">
     <w:abstractNumId w:val="6"/>
+  </w:num>
+  <w:num w:numId="12">
+    <w:abstractNumId w:val="7"/>
   </w:num>
 </w:numbering>
 </file>
@@ -5229,7 +5997,7 @@
 </file>
 
 <file path=customXml/itemProps2.xml><?xml version="1.0" encoding="utf-8"?>
-<ds:datastoreItem xmlns:ds="http://schemas.openxmlformats.org/officeDocument/2006/customXml" ds:itemID="{B745747D-F12D-4045-91D8-4A6120D697AC}">
+<ds:datastoreItem xmlns:ds="http://schemas.openxmlformats.org/officeDocument/2006/customXml" ds:itemID="{1B2C1781-E388-4326-A719-55067148747D}">
   <ds:schemaRefs>
     <ds:schemaRef ds:uri="http://schemas.openxmlformats.org/officeDocument/2006/bibliography"/>
   </ds:schemaRefs>

</xml_diff>

<commit_message>
map tijdelijke documenten opgeschoond
</commit_message>
<xml_diff>
--- a/Map tijdelijke documenten/Solution architecture v0.1.docx
+++ b/Map tijdelijke documenten/Solution architecture v0.1.docx
@@ -23,6 +23,7 @@
           <w:r>
             <w:rPr>
               <w:noProof/>
+              <w:lang w:val="nl-NL" w:eastAsia="nl-NL"/>
             </w:rPr>
             <mc:AlternateContent>
               <mc:Choice Requires="wps">
@@ -148,6 +149,7 @@
           <w:r>
             <w:rPr>
               <w:noProof/>
+              <w:lang w:val="nl-NL" w:eastAsia="nl-NL"/>
             </w:rPr>
             <mc:AlternateContent>
               <mc:Choice Requires="wps">
@@ -362,6 +364,7 @@
           <w:r>
             <w:rPr>
               <w:noProof/>
+              <w:lang w:val="nl-NL" w:eastAsia="nl-NL"/>
             </w:rPr>
             <mc:AlternateContent>
               <mc:Choice Requires="wps">
@@ -466,6 +469,7 @@
           <w:r>
             <w:rPr>
               <w:noProof/>
+              <w:lang w:val="nl-NL" w:eastAsia="nl-NL"/>
             </w:rPr>
             <mc:AlternateContent>
               <mc:Choice Requires="wps">
@@ -563,6 +567,7 @@
           <w:r>
             <w:rPr>
               <w:noProof/>
+              <w:lang w:val="nl-NL" w:eastAsia="nl-NL"/>
             </w:rPr>
             <mc:AlternateContent>
               <mc:Choice Requires="wps">
@@ -838,6 +843,7 @@
           <w:r>
             <w:rPr>
               <w:noProof/>
+              <w:lang w:val="nl-NL" w:eastAsia="nl-NL"/>
             </w:rPr>
             <mc:AlternateContent>
               <mc:Choice Requires="wps">
@@ -1203,6 +1209,7 @@
           <w:r>
             <w:rPr>
               <w:noProof/>
+              <w:lang w:val="nl-NL" w:eastAsia="nl-NL"/>
             </w:rPr>
             <mc:AlternateContent>
               <mc:Choice Requires="wps">
@@ -1313,7 +1320,11 @@
               </mc:Choice>
               <mc:Fallback>
                 <w:pict>
-                  <v:shape w14:anchorId="3FC33180" id="Tekstvak 2" o:spid="_x0000_s1030" type="#_x0000_t202" style="position:absolute;left:0;text-align:left;margin-left:0;margin-top:563.25pt;width:180pt;height:60pt;z-index:251665408;visibility:visible;mso-wrap-style:square;mso-wrap-distance-left:9pt;mso-wrap-distance-top:0;mso-wrap-distance-right:9pt;mso-wrap-distance-bottom:0;mso-position-horizontal:left;mso-position-horizontal-relative:margin;mso-position-vertical:absolute;mso-position-vertical-relative:text;v-text-anchor:top" o:gfxdata="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" fillcolor="white [3201]" strokeweight=".5pt">
+                  <v:shapetype w14:anchorId="3FC33180" id="_x0000_t202" coordsize="21600,21600" o:spt="202" path="m,l,21600r21600,l21600,xe">
+                    <v:stroke joinstyle="miter"/>
+                    <v:path gradientshapeok="t" o:connecttype="rect"/>
+                  </v:shapetype>
+                  <v:shape id="Tekstvak 2" o:spid="_x0000_s1030" type="#_x0000_t202" style="position:absolute;left:0;text-align:left;margin-left:0;margin-top:563.25pt;width:180pt;height:60pt;z-index:251665408;visibility:visible;mso-wrap-style:square;mso-wrap-distance-left:9pt;mso-wrap-distance-top:0;mso-wrap-distance-right:9pt;mso-wrap-distance-bottom:0;mso-position-horizontal:left;mso-position-horizontal-relative:margin;mso-position-vertical:absolute;mso-position-vertical-relative:text;v-text-anchor:top" o:gfxdata="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" fillcolor="white [3201]" strokeweight=".5pt">
                     <v:textbox>
                       <w:txbxContent>
                         <w:p>
@@ -1410,7 +1421,6 @@
               <w:tab w:val="left" w:pos="440"/>
               <w:tab w:val="right" w:leader="dot" w:pos="9350"/>
             </w:tabs>
-            <w:jc w:val="both"/>
             <w:rPr>
               <w:rFonts w:eastAsiaTheme="minorEastAsia"/>
               <w:noProof/>
@@ -1429,7 +1439,7 @@
           <w:r>
             <w:fldChar w:fldCharType="separate"/>
           </w:r>
-          <w:hyperlink w:anchor="_Toc437641075" w:history="1">
+          <w:hyperlink w:anchor="_Toc437959327" w:history="1">
             <w:r>
               <w:rPr>
                 <w:rStyle w:val="Hyperlink"/>
@@ -1473,7 +1483,7 @@
                 <w:noProof/>
                 <w:webHidden/>
               </w:rPr>
-              <w:instrText xml:space="preserve"> PAGEREF _Toc437641075 \h </w:instrText>
+              <w:instrText xml:space="preserve"> PAGEREF _Toc437959327 \h </w:instrText>
             </w:r>
             <w:r>
               <w:rPr>
@@ -1511,14 +1521,13 @@
               <w:tab w:val="left" w:pos="440"/>
               <w:tab w:val="right" w:leader="dot" w:pos="9350"/>
             </w:tabs>
-            <w:jc w:val="both"/>
             <w:rPr>
               <w:rFonts w:eastAsiaTheme="minorEastAsia"/>
               <w:noProof/>
               <w:lang w:val="nl-NL" w:eastAsia="nl-NL"/>
             </w:rPr>
           </w:pPr>
-          <w:hyperlink w:anchor="_Toc437641076" w:history="1">
+          <w:hyperlink w:anchor="_Toc437959328" w:history="1">
             <w:r>
               <w:rPr>
                 <w:rStyle w:val="Hyperlink"/>
@@ -1541,7 +1550,7 @@
                 <w:noProof/>
                 <w:lang w:val="nl-NL"/>
               </w:rPr>
-              <w:t>Use Case diagram</w:t>
+              <w:t>Klassendiagram</w:t>
             </w:r>
             <w:r>
               <w:rPr>
@@ -1562,7 +1571,7 @@
                 <w:noProof/>
                 <w:webHidden/>
               </w:rPr>
-              <w:instrText xml:space="preserve"> PAGEREF _Toc437641076 \h </w:instrText>
+              <w:instrText xml:space="preserve"> PAGEREF _Toc437959328 \h </w:instrText>
             </w:r>
             <w:r>
               <w:rPr>
@@ -1600,14 +1609,13 @@
               <w:tab w:val="left" w:pos="880"/>
               <w:tab w:val="right" w:leader="dot" w:pos="9350"/>
             </w:tabs>
-            <w:jc w:val="both"/>
             <w:rPr>
               <w:rFonts w:eastAsiaTheme="minorEastAsia"/>
               <w:noProof/>
               <w:lang w:val="nl-NL" w:eastAsia="nl-NL"/>
             </w:rPr>
           </w:pPr>
-          <w:hyperlink w:anchor="_Toc437641077" w:history="1">
+          <w:hyperlink w:anchor="_Toc437959329" w:history="1">
             <w:r>
               <w:rPr>
                 <w:rStyle w:val="Hyperlink"/>
@@ -1651,7 +1659,7 @@
                 <w:noProof/>
                 <w:webHidden/>
               </w:rPr>
-              <w:instrText xml:space="preserve"> PAGEREF _Toc437641077 \h </w:instrText>
+              <w:instrText xml:space="preserve"> PAGEREF _Toc437959329 \h </w:instrText>
             </w:r>
             <w:r>
               <w:rPr>
@@ -1689,14 +1697,13 @@
               <w:tab w:val="left" w:pos="880"/>
               <w:tab w:val="right" w:leader="dot" w:pos="9350"/>
             </w:tabs>
-            <w:jc w:val="both"/>
             <w:rPr>
               <w:rFonts w:eastAsiaTheme="minorEastAsia"/>
               <w:noProof/>
               <w:lang w:val="nl-NL" w:eastAsia="nl-NL"/>
             </w:rPr>
           </w:pPr>
-          <w:hyperlink w:anchor="_Toc437641078" w:history="1">
+          <w:hyperlink w:anchor="_Toc437959330" w:history="1">
             <w:r>
               <w:rPr>
                 <w:rStyle w:val="Hyperlink"/>
@@ -1719,7 +1726,7 @@
                 <w:noProof/>
                 <w:lang w:val="nl-NL"/>
               </w:rPr>
-              <w:t>Use case beschrijving</w:t>
+              <w:t>Beschrijving klassen</w:t>
             </w:r>
             <w:r>
               <w:rPr>
@@ -1740,7 +1747,7 @@
                 <w:noProof/>
                 <w:webHidden/>
               </w:rPr>
-              <w:instrText xml:space="preserve"> PAGEREF _Toc437641078 \h </w:instrText>
+              <w:instrText xml:space="preserve"> PAGEREF _Toc437959330 \h </w:instrText>
             </w:r>
             <w:r>
               <w:rPr>
@@ -1778,14 +1785,13 @@
               <w:tab w:val="left" w:pos="1320"/>
               <w:tab w:val="right" w:leader="dot" w:pos="9350"/>
             </w:tabs>
-            <w:jc w:val="both"/>
             <w:rPr>
               <w:rFonts w:eastAsiaTheme="minorEastAsia"/>
               <w:noProof/>
               <w:lang w:val="nl-NL" w:eastAsia="nl-NL"/>
             </w:rPr>
           </w:pPr>
-          <w:hyperlink w:anchor="_Toc437641079" w:history="1">
+          <w:hyperlink w:anchor="_Toc437959331" w:history="1">
             <w:r>
               <w:rPr>
                 <w:rStyle w:val="Hyperlink"/>
@@ -1808,7 +1814,7 @@
                 <w:noProof/>
                 <w:lang w:val="nl-NL"/>
               </w:rPr>
-              <w:t>Programma uitvoeren</w:t>
+              <w:t>//klasse 1</w:t>
             </w:r>
             <w:r>
               <w:rPr>
@@ -1829,7 +1835,7 @@
                 <w:noProof/>
                 <w:webHidden/>
               </w:rPr>
-              <w:instrText xml:space="preserve"> PAGEREF _Toc437641079 \h </w:instrText>
+              <w:instrText xml:space="preserve"> PAGEREF _Toc437959331 \h </w:instrText>
             </w:r>
             <w:r>
               <w:rPr>
@@ -1867,14 +1873,13 @@
               <w:tab w:val="left" w:pos="1320"/>
               <w:tab w:val="right" w:leader="dot" w:pos="9350"/>
             </w:tabs>
-            <w:jc w:val="both"/>
             <w:rPr>
               <w:rFonts w:eastAsiaTheme="minorEastAsia"/>
               <w:noProof/>
               <w:lang w:val="nl-NL" w:eastAsia="nl-NL"/>
             </w:rPr>
           </w:pPr>
-          <w:hyperlink w:anchor="_Toc437641080" w:history="1">
+          <w:hyperlink w:anchor="_Toc437959332" w:history="1">
             <w:r>
               <w:rPr>
                 <w:rStyle w:val="Hyperlink"/>
@@ -1897,7 +1902,7 @@
                 <w:noProof/>
                 <w:lang w:val="nl-NL"/>
               </w:rPr>
-              <w:t>Wasprogramma stoppen</w:t>
+              <w:t>//klasse 2</w:t>
             </w:r>
             <w:r>
               <w:rPr>
@@ -1918,7 +1923,7 @@
                 <w:noProof/>
                 <w:webHidden/>
               </w:rPr>
-              <w:instrText xml:space="preserve"> PAGEREF _Toc437641080 \h </w:instrText>
+              <w:instrText xml:space="preserve"> PAGEREF _Toc437959332 \h </w:instrText>
             </w:r>
             <w:r>
               <w:rPr>
@@ -1956,21 +1961,20 @@
               <w:tab w:val="left" w:pos="1320"/>
               <w:tab w:val="right" w:leader="dot" w:pos="9350"/>
             </w:tabs>
-            <w:jc w:val="both"/>
             <w:rPr>
               <w:rFonts w:eastAsiaTheme="minorEastAsia"/>
               <w:noProof/>
               <w:lang w:val="nl-NL" w:eastAsia="nl-NL"/>
             </w:rPr>
           </w:pPr>
-          <w:hyperlink w:anchor="_Toc437641081" w:history="1">
+          <w:hyperlink w:anchor="_Toc437959333" w:history="1">
             <w:r>
               <w:rPr>
                 <w:rStyle w:val="Hyperlink"/>
                 <w:noProof/>
                 <w:lang w:val="nl-NL"/>
               </w:rPr>
-              <w:t>2.2.3.</w:t>
+              <w:t>1.1.1.</w:t>
             </w:r>
             <w:r>
               <w:rPr>
@@ -1986,7 +1990,7 @@
                 <w:noProof/>
                 <w:lang w:val="nl-NL"/>
               </w:rPr>
-              <w:t>Update uitvoeren</w:t>
+              <w:t>//klasse 3</w:t>
             </w:r>
             <w:r>
               <w:rPr>
@@ -2007,7 +2011,7 @@
                 <w:noProof/>
                 <w:webHidden/>
               </w:rPr>
-              <w:instrText xml:space="preserve"> PAGEREF _Toc437641081 \h </w:instrText>
+              <w:instrText xml:space="preserve"> PAGEREF _Toc437959333 \h </w:instrText>
             </w:r>
             <w:r>
               <w:rPr>
@@ -2027,7 +2031,7 @@
                 <w:noProof/>
                 <w:webHidden/>
               </w:rPr>
-              <w:t>4</w:t>
+              <w:t>3</w:t>
             </w:r>
             <w:r>
               <w:rPr>
@@ -2045,21 +2049,20 @@
               <w:tab w:val="left" w:pos="1320"/>
               <w:tab w:val="right" w:leader="dot" w:pos="9350"/>
             </w:tabs>
-            <w:jc w:val="both"/>
             <w:rPr>
               <w:rFonts w:eastAsiaTheme="minorEastAsia"/>
               <w:noProof/>
               <w:lang w:val="nl-NL" w:eastAsia="nl-NL"/>
             </w:rPr>
           </w:pPr>
-          <w:hyperlink w:anchor="_Toc437641082" w:history="1">
+          <w:hyperlink w:anchor="_Toc437959334" w:history="1">
             <w:r>
               <w:rPr>
                 <w:rStyle w:val="Hyperlink"/>
                 <w:noProof/>
                 <w:lang w:val="nl-NL"/>
               </w:rPr>
-              <w:t>2.2.4.</w:t>
+              <w:t>2.2.3.</w:t>
             </w:r>
             <w:r>
               <w:rPr>
@@ -2075,7 +2078,7 @@
                 <w:noProof/>
                 <w:lang w:val="nl-NL"/>
               </w:rPr>
-              <w:t>Activiteiten logs weergeven</w:t>
+              <w:t>//klasse 4</w:t>
             </w:r>
             <w:r>
               <w:rPr>
@@ -2096,7 +2099,7 @@
                 <w:noProof/>
                 <w:webHidden/>
               </w:rPr>
-              <w:instrText xml:space="preserve"> PAGEREF _Toc437641082 \h </w:instrText>
+              <w:instrText xml:space="preserve"> PAGEREF _Toc437959334 \h </w:instrText>
             </w:r>
             <w:r>
               <w:rPr>
@@ -2116,7 +2119,7 @@
                 <w:noProof/>
                 <w:webHidden/>
               </w:rPr>
-              <w:t>4</w:t>
+              <w:t>3</w:t>
             </w:r>
             <w:r>
               <w:rPr>
@@ -2134,21 +2137,20 @@
               <w:tab w:val="left" w:pos="1320"/>
               <w:tab w:val="right" w:leader="dot" w:pos="9350"/>
             </w:tabs>
-            <w:jc w:val="both"/>
             <w:rPr>
               <w:rFonts w:eastAsiaTheme="minorEastAsia"/>
               <w:noProof/>
               <w:lang w:val="nl-NL" w:eastAsia="nl-NL"/>
             </w:rPr>
           </w:pPr>
-          <w:hyperlink w:anchor="_Toc437641083" w:history="1">
+          <w:hyperlink w:anchor="_Toc437959335" w:history="1">
             <w:r>
               <w:rPr>
                 <w:rStyle w:val="Hyperlink"/>
                 <w:noProof/>
                 <w:lang w:val="nl-NL"/>
               </w:rPr>
-              <w:t>2.2.5.</w:t>
+              <w:t>2.2.4.</w:t>
             </w:r>
             <w:r>
               <w:rPr>
@@ -2164,7 +2166,7 @@
                 <w:noProof/>
                 <w:lang w:val="nl-NL"/>
               </w:rPr>
-              <w:t>System logs weergeven</w:t>
+              <w:t>//klasse rest</w:t>
             </w:r>
             <w:r>
               <w:rPr>
@@ -2185,7 +2187,7 @@
                 <w:noProof/>
                 <w:webHidden/>
               </w:rPr>
-              <w:instrText xml:space="preserve"> PAGEREF _Toc437641083 \h </w:instrText>
+              <w:instrText xml:space="preserve"> PAGEREF _Toc437959335 \h </w:instrText>
             </w:r>
             <w:r>
               <w:rPr>
@@ -2205,7 +2207,7 @@
                 <w:noProof/>
                 <w:webHidden/>
               </w:rPr>
-              <w:t>4</w:t>
+              <w:t>3</w:t>
             </w:r>
             <w:r>
               <w:rPr>
@@ -2223,21 +2225,20 @@
               <w:tab w:val="left" w:pos="440"/>
               <w:tab w:val="right" w:leader="dot" w:pos="9350"/>
             </w:tabs>
-            <w:jc w:val="both"/>
             <w:rPr>
               <w:rFonts w:eastAsiaTheme="minorEastAsia"/>
               <w:noProof/>
               <w:lang w:val="nl-NL" w:eastAsia="nl-NL"/>
             </w:rPr>
           </w:pPr>
-          <w:hyperlink w:anchor="_Toc437641084" w:history="1">
+          <w:hyperlink w:anchor="_Toc437959336" w:history="1">
             <w:r>
               <w:rPr>
                 <w:rStyle w:val="Hyperlink"/>
                 <w:noProof/>
                 <w:lang w:val="nl-NL"/>
               </w:rPr>
-              <w:t>3.</w:t>
+              <w:t>2.</w:t>
             </w:r>
             <w:r>
               <w:rPr>
@@ -2253,7 +2254,7 @@
                 <w:noProof/>
                 <w:lang w:val="nl-NL"/>
               </w:rPr>
-              <w:t>Activity Diagram</w:t>
+              <w:t>Concurrency Diagram</w:t>
             </w:r>
             <w:r>
               <w:rPr>
@@ -2274,7 +2275,7 @@
                 <w:noProof/>
                 <w:webHidden/>
               </w:rPr>
-              <w:instrText xml:space="preserve"> PAGEREF _Toc437641084 \h </w:instrText>
+              <w:instrText xml:space="preserve"> PAGEREF _Toc437959336 \h </w:instrText>
             </w:r>
             <w:r>
               <w:rPr>
@@ -2294,96 +2295,7 @@
                 <w:noProof/>
                 <w:webHidden/>
               </w:rPr>
-              <w:t>5</w:t>
-            </w:r>
-            <w:r>
-              <w:rPr>
-                <w:noProof/>
-                <w:webHidden/>
-              </w:rPr>
-              <w:fldChar w:fldCharType="end"/>
-            </w:r>
-          </w:hyperlink>
-        </w:p>
-        <w:p>
-          <w:pPr>
-            <w:pStyle w:val="Inhopg1"/>
-            <w:tabs>
-              <w:tab w:val="left" w:pos="440"/>
-              <w:tab w:val="right" w:leader="dot" w:pos="9350"/>
-            </w:tabs>
-            <w:jc w:val="both"/>
-            <w:rPr>
-              <w:rFonts w:eastAsiaTheme="minorEastAsia"/>
-              <w:noProof/>
-              <w:lang w:val="nl-NL" w:eastAsia="nl-NL"/>
-            </w:rPr>
-          </w:pPr>
-          <w:hyperlink w:anchor="_Toc437641085" w:history="1">
-            <w:r>
-              <w:rPr>
-                <w:rStyle w:val="Hyperlink"/>
-                <w:noProof/>
-                <w:lang w:val="nl-NL"/>
-              </w:rPr>
-              <w:t>4.</w:t>
-            </w:r>
-            <w:r>
-              <w:rPr>
-                <w:rFonts w:eastAsiaTheme="minorEastAsia"/>
-                <w:noProof/>
-                <w:lang w:val="nl-NL" w:eastAsia="nl-NL"/>
-              </w:rPr>
-              <w:tab/>
-            </w:r>
-            <w:r>
-              <w:rPr>
-                <w:rStyle w:val="Hyperlink"/>
-                <w:noProof/>
-                <w:lang w:val="nl-NL"/>
-              </w:rPr>
-              <w:t>Constraints diagram</w:t>
-            </w:r>
-            <w:r>
-              <w:rPr>
-                <w:noProof/>
-                <w:webHidden/>
-              </w:rPr>
-              <w:tab/>
-            </w:r>
-            <w:r>
-              <w:rPr>
-                <w:noProof/>
-                <w:webHidden/>
-              </w:rPr>
-              <w:fldChar w:fldCharType="begin"/>
-            </w:r>
-            <w:r>
-              <w:rPr>
-                <w:noProof/>
-                <w:webHidden/>
-              </w:rPr>
-              <w:instrText xml:space="preserve"> PAGEREF _Toc437641085 \h </w:instrText>
-            </w:r>
-            <w:r>
-              <w:rPr>
-                <w:noProof/>
-                <w:webHidden/>
-              </w:rPr>
-            </w:r>
-            <w:r>
-              <w:rPr>
-                <w:noProof/>
-                <w:webHidden/>
-              </w:rPr>
-              <w:fldChar w:fldCharType="separate"/>
-            </w:r>
-            <w:r>
-              <w:rPr>
-                <w:noProof/>
-                <w:webHidden/>
-              </w:rPr>
-              <w:t>6</w:t>
+              <w:t>4</w:t>
             </w:r>
             <w:r>
               <w:rPr>
@@ -2400,21 +2312,20 @@
             <w:tabs>
               <w:tab w:val="right" w:leader="dot" w:pos="9350"/>
             </w:tabs>
-            <w:jc w:val="both"/>
             <w:rPr>
               <w:rFonts w:eastAsiaTheme="minorEastAsia"/>
               <w:noProof/>
               <w:lang w:val="nl-NL" w:eastAsia="nl-NL"/>
             </w:rPr>
           </w:pPr>
-          <w:hyperlink w:anchor="_Toc437641086" w:history="1">
+          <w:hyperlink w:anchor="_Toc437959337" w:history="1">
             <w:r>
               <w:rPr>
                 <w:rStyle w:val="Hyperlink"/>
                 <w:noProof/>
                 <w:lang w:val="nl-NL"/>
               </w:rPr>
-              <w:t>Appendices</w:t>
+              <w:t>Protocol communicatie van webserver naar websocket</w:t>
             </w:r>
             <w:r>
               <w:rPr>
@@ -2435,7 +2346,7 @@
                 <w:noProof/>
                 <w:webHidden/>
               </w:rPr>
-              <w:instrText xml:space="preserve"> PAGEREF _Toc437641086 \h </w:instrText>
+              <w:instrText xml:space="preserve"> PAGEREF _Toc437959337 \h </w:instrText>
             </w:r>
             <w:r>
               <w:rPr>
@@ -2455,7 +2366,7 @@
                 <w:noProof/>
                 <w:webHidden/>
               </w:rPr>
-              <w:t>7</w:t>
+              <w:t>5</w:t>
             </w:r>
             <w:r>
               <w:rPr>
@@ -2511,7 +2422,7 @@
           <w:lang w:val="nl-NL"/>
         </w:rPr>
       </w:pPr>
-      <w:bookmarkStart w:id="0" w:name="_Toc437641075"/>
+      <w:bookmarkStart w:id="0" w:name="_Toc437959327"/>
       <w:r>
         <w:rPr>
           <w:lang w:val="nl-NL"/>
@@ -2634,6 +2545,7 @@
           <w:lang w:val="nl-NL"/>
         </w:rPr>
       </w:pPr>
+      <w:bookmarkStart w:id="1" w:name="_Toc437959328"/>
       <w:r>
         <w:rPr>
           <w:lang w:val="nl-NL"/>
@@ -2653,6 +2565,7 @@
         </w:rPr>
         <w:t>assendiagram</w:t>
       </w:r>
+      <w:bookmarkEnd w:id="1"/>
     </w:p>
     <w:p>
       <w:pPr>
@@ -2710,14 +2623,14 @@
           <w:lang w:val="nl-NL"/>
         </w:rPr>
       </w:pPr>
-      <w:bookmarkStart w:id="1" w:name="_Toc437641077"/>
+      <w:bookmarkStart w:id="2" w:name="_Toc437959329"/>
       <w:r>
         <w:rPr>
           <w:lang w:val="nl-NL"/>
         </w:rPr>
         <w:t>Het diagram</w:t>
       </w:r>
-      <w:bookmarkEnd w:id="1"/>
+      <w:bookmarkEnd w:id="2"/>
     </w:p>
     <w:p>
       <w:pPr>
@@ -2739,7 +2652,7 @@
           <w:lang w:val="nl-NL"/>
         </w:rPr>
       </w:pPr>
-      <w:bookmarkStart w:id="2" w:name="_Toc437641078"/>
+      <w:bookmarkStart w:id="3" w:name="_Toc437959330"/>
       <w:r>
         <w:rPr>
           <w:lang w:val="nl-NL"/>
@@ -2752,13 +2665,13 @@
         </w:rPr>
         <w:t>eschrijving</w:t>
       </w:r>
-      <w:bookmarkEnd w:id="2"/>
       <w:r>
         <w:rPr>
           <w:lang w:val="nl-NL"/>
         </w:rPr>
         <w:t xml:space="preserve"> klassen</w:t>
       </w:r>
+      <w:bookmarkEnd w:id="3"/>
     </w:p>
     <w:p>
       <w:pPr>
@@ -2810,12 +2723,14 @@
           <w:lang w:val="nl-NL"/>
         </w:rPr>
       </w:pPr>
+      <w:bookmarkStart w:id="4" w:name="_Toc437959331"/>
       <w:r>
         <w:rPr>
           <w:lang w:val="nl-NL"/>
         </w:rPr>
         <w:t>//klasse 1</w:t>
       </w:r>
+      <w:bookmarkEnd w:id="4"/>
     </w:p>
     <w:p>
       <w:pPr>
@@ -2837,12 +2752,14 @@
           <w:lang w:val="nl-NL"/>
         </w:rPr>
       </w:pPr>
+      <w:bookmarkStart w:id="5" w:name="_Toc437959332"/>
       <w:r>
         <w:rPr>
           <w:lang w:val="nl-NL"/>
         </w:rPr>
         <w:t>//klasse 2</w:t>
       </w:r>
+      <w:bookmarkEnd w:id="5"/>
     </w:p>
     <w:p>
       <w:pPr>
@@ -2870,12 +2787,14 @@
           <w:lang w:val="nl-NL"/>
         </w:rPr>
       </w:pPr>
+      <w:bookmarkStart w:id="6" w:name="_Toc437959333"/>
       <w:r>
         <w:rPr>
           <w:lang w:val="nl-NL"/>
         </w:rPr>
         <w:t>//klasse 3</w:t>
       </w:r>
+      <w:bookmarkEnd w:id="6"/>
     </w:p>
     <w:p>
       <w:pPr>
@@ -2897,12 +2816,14 @@
           <w:lang w:val="nl-NL"/>
         </w:rPr>
       </w:pPr>
+      <w:bookmarkStart w:id="7" w:name="_Toc437959334"/>
       <w:r>
         <w:rPr>
           <w:lang w:val="nl-NL"/>
         </w:rPr>
         <w:t>//klasse 4</w:t>
       </w:r>
+      <w:bookmarkEnd w:id="7"/>
     </w:p>
     <w:p>
       <w:pPr>
@@ -2924,12 +2845,14 @@
           <w:lang w:val="nl-NL"/>
         </w:rPr>
       </w:pPr>
+      <w:bookmarkStart w:id="8" w:name="_Toc437959335"/>
       <w:r>
         <w:rPr>
           <w:lang w:val="nl-NL"/>
         </w:rPr>
         <w:t>//klasse rest</w:t>
       </w:r>
+      <w:bookmarkEnd w:id="8"/>
     </w:p>
     <w:p>
       <w:pPr>
@@ -2965,7 +2888,7 @@
           <w:lang w:val="nl-NL"/>
         </w:rPr>
       </w:pPr>
-      <w:bookmarkStart w:id="3" w:name="_Toc437641084"/>
+      <w:bookmarkStart w:id="9" w:name="_Toc437959336"/>
       <w:r>
         <w:rPr>
           <w:lang w:val="nl-NL"/>
@@ -2979,7 +2902,7 @@
         </w:rPr>
         <w:t>Diagram</w:t>
       </w:r>
-      <w:bookmarkEnd w:id="3"/>
+      <w:bookmarkEnd w:id="9"/>
     </w:p>
     <w:p>
       <w:pPr>
@@ -3035,19 +2958,31 @@
     <w:p>
       <w:pPr>
         <w:pStyle w:val="Kop1"/>
-        <w:rPr>
-          <w:lang w:val="nl-NL"/>
-        </w:rPr>
-      </w:pPr>
+        <w:numPr>
+          <w:ilvl w:val="0"/>
+          <w:numId w:val="11"/>
+        </w:numPr>
+        <w:rPr>
+          <w:lang w:val="nl-NL"/>
+        </w:rPr>
+      </w:pPr>
+      <w:bookmarkStart w:id="10" w:name="_Toc437959337"/>
       <w:r>
         <w:rPr>
           <w:lang w:val="nl-NL"/>
         </w:rPr>
         <w:lastRenderedPageBreak/>
-        <w:t>Protocol communicatie van webserver naar websocket</w:t>
+        <w:t>Protocol communi</w:t>
       </w:r>
-      <w:bookmarkStart w:id="4" w:name="_GoBack"/>
-      <w:bookmarkEnd w:id="4"/>
+      <w:bookmarkStart w:id="11" w:name="_GoBack"/>
+      <w:bookmarkEnd w:id="11"/>
+      <w:r>
+        <w:rPr>
+          <w:lang w:val="nl-NL"/>
+        </w:rPr>
+        <w:t>catie van webserver naar websocket</w:t>
+      </w:r>
+      <w:bookmarkEnd w:id="10"/>
     </w:p>
     <w:p>
       <w:pPr>
@@ -4058,6 +3993,92 @@
     </w:lvl>
   </w:abstractNum>
   <w:abstractNum w:abstractNumId="3" w15:restartNumberingAfterBreak="0">
+    <w:nsid w:val="234A08D7"/>
+    <w:multiLevelType w:val="hybridMultilevel"/>
+    <w:tmpl w:val="8DDCD2AE"/>
+    <w:lvl w:ilvl="0" w:tplc="0413000F">
+      <w:start w:val="1"/>
+      <w:numFmt w:val="decimal"/>
+      <w:lvlText w:val="%1."/>
+      <w:lvlJc w:val="left"/>
+      <w:pPr>
+        <w:ind w:left="720" w:hanging="360"/>
+      </w:pPr>
+    </w:lvl>
+    <w:lvl w:ilvl="1" w:tplc="04130019" w:tentative="1">
+      <w:start w:val="1"/>
+      <w:numFmt w:val="lowerLetter"/>
+      <w:lvlText w:val="%2."/>
+      <w:lvlJc w:val="left"/>
+      <w:pPr>
+        <w:ind w:left="1440" w:hanging="360"/>
+      </w:pPr>
+    </w:lvl>
+    <w:lvl w:ilvl="2" w:tplc="0413001B" w:tentative="1">
+      <w:start w:val="1"/>
+      <w:numFmt w:val="lowerRoman"/>
+      <w:lvlText w:val="%3."/>
+      <w:lvlJc w:val="right"/>
+      <w:pPr>
+        <w:ind w:left="2160" w:hanging="180"/>
+      </w:pPr>
+    </w:lvl>
+    <w:lvl w:ilvl="3" w:tplc="0413000F" w:tentative="1">
+      <w:start w:val="1"/>
+      <w:numFmt w:val="decimal"/>
+      <w:lvlText w:val="%4."/>
+      <w:lvlJc w:val="left"/>
+      <w:pPr>
+        <w:ind w:left="2880" w:hanging="360"/>
+      </w:pPr>
+    </w:lvl>
+    <w:lvl w:ilvl="4" w:tplc="04130019" w:tentative="1">
+      <w:start w:val="1"/>
+      <w:numFmt w:val="lowerLetter"/>
+      <w:lvlText w:val="%5."/>
+      <w:lvlJc w:val="left"/>
+      <w:pPr>
+        <w:ind w:left="3600" w:hanging="360"/>
+      </w:pPr>
+    </w:lvl>
+    <w:lvl w:ilvl="5" w:tplc="0413001B" w:tentative="1">
+      <w:start w:val="1"/>
+      <w:numFmt w:val="lowerRoman"/>
+      <w:lvlText w:val="%6."/>
+      <w:lvlJc w:val="right"/>
+      <w:pPr>
+        <w:ind w:left="4320" w:hanging="180"/>
+      </w:pPr>
+    </w:lvl>
+    <w:lvl w:ilvl="6" w:tplc="0413000F" w:tentative="1">
+      <w:start w:val="1"/>
+      <w:numFmt w:val="decimal"/>
+      <w:lvlText w:val="%7."/>
+      <w:lvlJc w:val="left"/>
+      <w:pPr>
+        <w:ind w:left="5040" w:hanging="360"/>
+      </w:pPr>
+    </w:lvl>
+    <w:lvl w:ilvl="7" w:tplc="04130019" w:tentative="1">
+      <w:start w:val="1"/>
+      <w:numFmt w:val="lowerLetter"/>
+      <w:lvlText w:val="%8."/>
+      <w:lvlJc w:val="left"/>
+      <w:pPr>
+        <w:ind w:left="5760" w:hanging="360"/>
+      </w:pPr>
+    </w:lvl>
+    <w:lvl w:ilvl="8" w:tplc="0413001B" w:tentative="1">
+      <w:start w:val="1"/>
+      <w:numFmt w:val="lowerRoman"/>
+      <w:lvlText w:val="%9."/>
+      <w:lvlJc w:val="right"/>
+      <w:pPr>
+        <w:ind w:left="6480" w:hanging="180"/>
+      </w:pPr>
+    </w:lvl>
+  </w:abstractNum>
+  <w:abstractNum w:abstractNumId="4" w15:restartNumberingAfterBreak="0">
     <w:nsid w:val="26CC0BD9"/>
     <w:multiLevelType w:val="multilevel"/>
     <w:tmpl w:val="0413001F"/>
@@ -4143,7 +4164,7 @@
       </w:pPr>
     </w:lvl>
   </w:abstractNum>
-  <w:abstractNum w:abstractNumId="4" w15:restartNumberingAfterBreak="0">
+  <w:abstractNum w:abstractNumId="5" w15:restartNumberingAfterBreak="0">
     <w:nsid w:val="27D70A93"/>
     <w:multiLevelType w:val="multilevel"/>
     <w:tmpl w:val="0413001F"/>
@@ -4229,7 +4250,7 @@
       </w:pPr>
     </w:lvl>
   </w:abstractNum>
-  <w:abstractNum w:abstractNumId="5" w15:restartNumberingAfterBreak="0">
+  <w:abstractNum w:abstractNumId="6" w15:restartNumberingAfterBreak="0">
     <w:nsid w:val="3AB44468"/>
     <w:multiLevelType w:val="multilevel"/>
     <w:tmpl w:val="0413001F"/>
@@ -4315,7 +4336,7 @@
       </w:pPr>
     </w:lvl>
   </w:abstractNum>
-  <w:abstractNum w:abstractNumId="6" w15:restartNumberingAfterBreak="0">
+  <w:abstractNum w:abstractNumId="7" w15:restartNumberingAfterBreak="0">
     <w:nsid w:val="3C0417B3"/>
     <w:multiLevelType w:val="multilevel"/>
     <w:tmpl w:val="0413001F"/>
@@ -4401,7 +4422,7 @@
       </w:pPr>
     </w:lvl>
   </w:abstractNum>
-  <w:abstractNum w:abstractNumId="7" w15:restartNumberingAfterBreak="0">
+  <w:abstractNum w:abstractNumId="8" w15:restartNumberingAfterBreak="0">
     <w:nsid w:val="3E1C6631"/>
     <w:multiLevelType w:val="hybridMultilevel"/>
     <w:tmpl w:val="4580CE28"/>
@@ -4514,7 +4535,7 @@
       </w:rPr>
     </w:lvl>
   </w:abstractNum>
-  <w:abstractNum w:abstractNumId="8" w15:restartNumberingAfterBreak="0">
+  <w:abstractNum w:abstractNumId="9" w15:restartNumberingAfterBreak="0">
     <w:nsid w:val="610A74C9"/>
     <w:multiLevelType w:val="multilevel"/>
     <w:tmpl w:val="0413001F"/>
@@ -4600,7 +4621,7 @@
       </w:pPr>
     </w:lvl>
   </w:abstractNum>
-  <w:abstractNum w:abstractNumId="9" w15:restartNumberingAfterBreak="0">
+  <w:abstractNum w:abstractNumId="10" w15:restartNumberingAfterBreak="0">
     <w:nsid w:val="6A8A0B81"/>
     <w:multiLevelType w:val="hybridMultilevel"/>
     <w:tmpl w:val="11703CB8"/>
@@ -4712,7 +4733,7 @@
       </w:rPr>
     </w:lvl>
   </w:abstractNum>
-  <w:abstractNum w:abstractNumId="10" w15:restartNumberingAfterBreak="0">
+  <w:abstractNum w:abstractNumId="11" w15:restartNumberingAfterBreak="0">
     <w:nsid w:val="6B991528"/>
     <w:multiLevelType w:val="multilevel"/>
     <w:tmpl w:val="0413001F"/>
@@ -4798,7 +4819,7 @@
       </w:pPr>
     </w:lvl>
   </w:abstractNum>
-  <w:abstractNum w:abstractNumId="11" w15:restartNumberingAfterBreak="0">
+  <w:abstractNum w:abstractNumId="12" w15:restartNumberingAfterBreak="0">
     <w:nsid w:val="7DA62101"/>
     <w:multiLevelType w:val="multilevel"/>
     <w:tmpl w:val="0413001F"/>
@@ -4885,40 +4906,43 @@
     </w:lvl>
   </w:abstractNum>
   <w:num w:numId="1">
-    <w:abstractNumId w:val="9"/>
+    <w:abstractNumId w:val="10"/>
   </w:num>
   <w:num w:numId="2">
-    <w:abstractNumId w:val="11"/>
+    <w:abstractNumId w:val="12"/>
   </w:num>
   <w:num w:numId="3">
     <w:abstractNumId w:val="1"/>
   </w:num>
   <w:num w:numId="4">
-    <w:abstractNumId w:val="5"/>
+    <w:abstractNumId w:val="6"/>
   </w:num>
   <w:num w:numId="5">
     <w:abstractNumId w:val="0"/>
   </w:num>
   <w:num w:numId="6">
-    <w:abstractNumId w:val="4"/>
+    <w:abstractNumId w:val="5"/>
   </w:num>
   <w:num w:numId="7">
-    <w:abstractNumId w:val="10"/>
+    <w:abstractNumId w:val="11"/>
   </w:num>
   <w:num w:numId="8">
-    <w:abstractNumId w:val="8"/>
+    <w:abstractNumId w:val="9"/>
   </w:num>
   <w:num w:numId="9">
-    <w:abstractNumId w:val="3"/>
+    <w:abstractNumId w:val="4"/>
   </w:num>
   <w:num w:numId="10">
     <w:abstractNumId w:val="2"/>
   </w:num>
   <w:num w:numId="11">
-    <w:abstractNumId w:val="6"/>
+    <w:abstractNumId w:val="7"/>
   </w:num>
   <w:num w:numId="12">
-    <w:abstractNumId w:val="7"/>
+    <w:abstractNumId w:val="8"/>
+  </w:num>
+  <w:num w:numId="13">
+    <w:abstractNumId w:val="3"/>
   </w:num>
 </w:numbering>
 </file>
@@ -5997,7 +6021,7 @@
 </file>
 
 <file path=customXml/itemProps2.xml><?xml version="1.0" encoding="utf-8"?>
-<ds:datastoreItem xmlns:ds="http://schemas.openxmlformats.org/officeDocument/2006/customXml" ds:itemID="{1B2C1781-E388-4326-A719-55067148747D}">
+<ds:datastoreItem xmlns:ds="http://schemas.openxmlformats.org/officeDocument/2006/customXml" ds:itemID="{C5600BF4-097A-4FEC-8C88-34B22ED60A30}">
   <ds:schemaRefs>
     <ds:schemaRef ds:uri="http://schemas.openxmlformats.org/officeDocument/2006/bibliography"/>
   </ds:schemaRefs>

</xml_diff>